<commit_message>
Fixed error in problem 1.3
</commit_message>
<xml_diff>
--- a/Homeworks/Lesson01_Download/Homework01_Submission.docx
+++ b/Homeworks/Lesson01_Download/Homework01_Submission.docx
@@ -288,7 +288,7 @@
       <w:r>
         <w:drawing>
           <wp:inline>
-            <wp:extent cx="6858000" cy="2275392"/>
+            <wp:extent cx="6858000" cy="2269434"/>
             <wp:effectExtent b="0" l="0" r="0" t="0"/>
             <wp:docPr descr="" title="" id="1" name="Picture"/>
             <a:graphic>
@@ -309,7 +309,7 @@
                   <pic:spPr bwMode="auto">
                     <a:xfrm>
                       <a:off x="0" y="0"/>
-                      <a:ext cx="6858000" cy="2275392"/>
+                      <a:ext cx="6858000" cy="2269434"/>
                     </a:xfrm>
                     <a:prstGeom prst="rect">
                       <a:avLst/>
@@ -573,7 +573,7 @@
       <w:r>
         <w:drawing>
           <wp:inline>
-            <wp:extent cx="6858000" cy="2575737"/>
+            <wp:extent cx="6858000" cy="2582128"/>
             <wp:effectExtent b="0" l="0" r="0" t="0"/>
             <wp:docPr descr="" title="" id="1" name="Picture"/>
             <a:graphic>
@@ -594,7 +594,7 @@
                   <pic:spPr bwMode="auto">
                     <a:xfrm>
                       <a:off x="0" y="0"/>
-                      <a:ext cx="6858000" cy="2575737"/>
+                      <a:ext cx="6858000" cy="2582128"/>
                     </a:xfrm>
                     <a:prstGeom prst="rect">
                       <a:avLst/>
@@ -829,7 +829,7 @@
     </w:lvl>
   </w:abstractNum>
   <w:abstractNum w:abstractNumId="990">
-    <w:nsid w:val="e58a6f35"/>
+    <w:nsid w:val="f9f0ddc7"/>
     <w:multiLevelType w:val="multilevel"/>
     <w:lvl w:ilvl="0">
       <w:numFmt w:val="bullet"/>
@@ -910,7 +910,7 @@
     </w:lvl>
   </w:abstractNum>
   <w:abstractNum w:abstractNumId="991">
-    <w:nsid w:val="9d376d40"/>
+    <w:nsid w:val="f228fb9f"/>
     <w:multiLevelType w:val="multilevel"/>
     <w:lvl w:ilvl="0">
       <w:numFmt w:val="bullet"/>

</xml_diff>